<commit_message>
Integracion de Compilacion de desarrollo
</commit_message>
<xml_diff>
--- a/EXPORTACION DE APK Y OTROS TEMAS DE INTERES.docx
+++ b/EXPORTACION DE APK Y OTROS TEMAS DE INTERES.docx
@@ -42,12 +42,6 @@
       </w:r>
     </w:p>
     <w:p>
-      <w:pPr>
-        <w:rPr>
-          <w:b/>
-          <w:bCs/>
-        </w:rPr>
-      </w:pPr>
       <w:hyperlink r:id="rId4" w:history="1">
         <w:r>
           <w:rPr>
@@ -62,6 +56,60 @@
       </w:hyperlink>
     </w:p>
     <w:p>
+      <w:r>
+        <w:rPr>
+          <w:b/>
+          <w:bCs/>
+        </w:rPr>
+        <w:t>COMANDO PARA COMPILACION DE DESARROLLO</w:t>
+      </w:r>
+      <w:r>
+        <w:t xml:space="preserve"> =&gt; </w:t>
+      </w:r>
+      <w:proofErr w:type="spellStart"/>
+      <w:r>
+        <w:rPr>
+          <w:b/>
+          <w:bCs/>
+          <w:sz w:val="28"/>
+          <w:szCs w:val="28"/>
+          <w:highlight w:val="lightGray"/>
+        </w:rPr>
+        <w:t>npx</w:t>
+      </w:r>
+      <w:proofErr w:type="spellEnd"/>
+      <w:r>
+        <w:rPr>
+          <w:b/>
+          <w:bCs/>
+          <w:sz w:val="28"/>
+          <w:szCs w:val="28"/>
+          <w:highlight w:val="lightGray"/>
+        </w:rPr>
+        <w:t xml:space="preserve"> expo </w:t>
+      </w:r>
+      <w:proofErr w:type="spellStart"/>
+      <w:r>
+        <w:rPr>
+          <w:b/>
+          <w:bCs/>
+          <w:sz w:val="28"/>
+          <w:szCs w:val="28"/>
+          <w:highlight w:val="lightGray"/>
+        </w:rPr>
+        <w:t>prebuild</w:t>
+      </w:r>
+      <w:proofErr w:type="spellEnd"/>
+    </w:p>
+    <w:p>
+      <w:pPr>
+        <w:rPr>
+          <w:b/>
+          <w:bCs/>
+        </w:rPr>
+      </w:pPr>
+    </w:p>
+    <w:p>
       <w:pPr>
         <w:rPr>
           <w:b/>
@@ -1603,7 +1651,6 @@
           <w:bCs/>
           <w:lang w:val="en-US"/>
         </w:rPr>
-        <w:lastRenderedPageBreak/>
         <w:t>🚀</w:t>
       </w:r>
       <w:r>
@@ -2747,6 +2794,7 @@
   <w:style w:type="character" w:default="1" w:styleId="Fuentedeprrafopredeter">
     <w:name w:val="Default Paragraph Font"/>
     <w:uiPriority w:val="1"/>
+    <w:semiHidden/>
     <w:unhideWhenUsed/>
   </w:style>
   <w:style w:type="table" w:default="1" w:styleId="Tablanormal">

</xml_diff>

<commit_message>
Documentacion integracion y exportacion de la app en modo prueba
</commit_message>
<xml_diff>
--- a/EXPORTACION DE APK Y OTROS TEMAS DE INTERES.docx
+++ b/EXPORTACION DE APK Y OTROS TEMAS DE INTERES.docx
@@ -56,28 +56,43 @@
       </w:hyperlink>
     </w:p>
     <w:p>
-      <w:r>
-        <w:rPr>
-          <w:b/>
-          <w:bCs/>
+      <w:pPr>
+        <w:rPr>
+          <w:b/>
+          <w:bCs/>
+        </w:rPr>
+      </w:pPr>
+    </w:p>
+    <w:p>
+      <w:pPr>
+        <w:rPr>
+          <w:sz w:val="36"/>
+          <w:szCs w:val="36"/>
+        </w:rPr>
+      </w:pPr>
+      <w:r>
+        <w:rPr>
+          <w:b/>
+          <w:bCs/>
+          <w:sz w:val="36"/>
+          <w:szCs w:val="36"/>
         </w:rPr>
         <w:t>COMANDO PARA COMPILACION DE DESARROLLO</w:t>
       </w:r>
-      <w:r>
-        <w:t xml:space="preserve"> =&gt; </w:t>
-      </w:r>
-      <w:proofErr w:type="spellStart"/>
-      <w:r>
+    </w:p>
+    <w:p>
+      <w:pPr>
         <w:rPr>
           <w:b/>
           <w:bCs/>
           <w:sz w:val="28"/>
           <w:szCs w:val="28"/>
-          <w:highlight w:val="lightGray"/>
-        </w:rPr>
-        <w:t>npx</w:t>
-      </w:r>
-      <w:proofErr w:type="spellEnd"/>
+        </w:rPr>
+      </w:pPr>
+      <w:r>
+        <w:t xml:space="preserve"> </w:t>
+      </w:r>
+      <w:proofErr w:type="spellStart"/>
       <w:r>
         <w:rPr>
           <w:b/>
@@ -86,9 +101,9 @@
           <w:szCs w:val="28"/>
           <w:highlight w:val="lightGray"/>
         </w:rPr>
-        <w:t xml:space="preserve"> expo </w:t>
-      </w:r>
-      <w:proofErr w:type="spellStart"/>
+        <w:t>npx</w:t>
+      </w:r>
+      <w:proofErr w:type="spellEnd"/>
       <w:r>
         <w:rPr>
           <w:b/>
@@ -97,9 +112,160 @@
           <w:szCs w:val="28"/>
           <w:highlight w:val="lightGray"/>
         </w:rPr>
+        <w:t xml:space="preserve"> expo </w:t>
+      </w:r>
+      <w:proofErr w:type="spellStart"/>
+      <w:r>
+        <w:rPr>
+          <w:b/>
+          <w:bCs/>
+          <w:sz w:val="28"/>
+          <w:szCs w:val="28"/>
+          <w:highlight w:val="lightGray"/>
+        </w:rPr>
         <w:t>prebuild</w:t>
       </w:r>
       <w:proofErr w:type="spellEnd"/>
+      <w:r>
+        <w:rPr>
+          <w:b/>
+          <w:bCs/>
+          <w:sz w:val="28"/>
+          <w:szCs w:val="28"/>
+        </w:rPr>
+        <w:t xml:space="preserve">: Crea la </w:t>
+      </w:r>
+      <w:r>
+        <w:rPr>
+          <w:b/>
+          <w:bCs/>
+          <w:sz w:val="28"/>
+          <w:szCs w:val="28"/>
+        </w:rPr>
+        <w:t xml:space="preserve">compilación de </w:t>
+      </w:r>
+      <w:proofErr w:type="gramStart"/>
+      <w:r>
+        <w:rPr>
+          <w:b/>
+          <w:bCs/>
+          <w:sz w:val="28"/>
+          <w:szCs w:val="28"/>
+        </w:rPr>
+        <w:t>app</w:t>
+      </w:r>
+      <w:proofErr w:type="gramEnd"/>
+      <w:r>
+        <w:rPr>
+          <w:b/>
+          <w:bCs/>
+          <w:sz w:val="28"/>
+          <w:szCs w:val="28"/>
+        </w:rPr>
+        <w:t xml:space="preserve"> de forma directa en el proyecto en java script</w:t>
+      </w:r>
+    </w:p>
+    <w:p>
+      <w:pPr>
+        <w:rPr>
+          <w:b/>
+          <w:bCs/>
+          <w:sz w:val="28"/>
+          <w:szCs w:val="28"/>
+        </w:rPr>
+      </w:pPr>
+      <w:proofErr w:type="spellStart"/>
+      <w:r>
+        <w:rPr>
+          <w:b/>
+          <w:bCs/>
+          <w:sz w:val="28"/>
+          <w:szCs w:val="28"/>
+          <w:highlight w:val="lightGray"/>
+        </w:rPr>
+        <w:t>npx</w:t>
+      </w:r>
+      <w:proofErr w:type="spellEnd"/>
+      <w:r>
+        <w:rPr>
+          <w:b/>
+          <w:bCs/>
+          <w:sz w:val="28"/>
+          <w:szCs w:val="28"/>
+          <w:highlight w:val="lightGray"/>
+        </w:rPr>
+        <w:t xml:space="preserve"> expo </w:t>
+      </w:r>
+      <w:proofErr w:type="spellStart"/>
+      <w:proofErr w:type="gramStart"/>
+      <w:r>
+        <w:rPr>
+          <w:b/>
+          <w:bCs/>
+          <w:sz w:val="28"/>
+          <w:szCs w:val="28"/>
+          <w:highlight w:val="lightGray"/>
+        </w:rPr>
+        <w:t>run:Android</w:t>
+      </w:r>
+      <w:proofErr w:type="spellEnd"/>
+      <w:proofErr w:type="gramEnd"/>
+      <w:r>
+        <w:rPr>
+          <w:b/>
+          <w:bCs/>
+          <w:sz w:val="28"/>
+          <w:szCs w:val="28"/>
+        </w:rPr>
+        <w:t xml:space="preserve">: </w:t>
+      </w:r>
+      <w:r>
+        <w:rPr>
+          <w:b/>
+          <w:bCs/>
+          <w:sz w:val="28"/>
+          <w:szCs w:val="28"/>
+        </w:rPr>
+        <w:t>esta no</w:t>
+      </w:r>
+      <w:r>
+        <w:rPr>
+          <w:b/>
+          <w:bCs/>
+          <w:sz w:val="28"/>
+          <w:szCs w:val="28"/>
+        </w:rPr>
+        <w:t xml:space="preserve">s ejecuta el código nativo por lo que al momento de ver lo en el emulador de Android nos saldrá una opción para instalar la </w:t>
+      </w:r>
+      <w:proofErr w:type="gramStart"/>
+      <w:r>
+        <w:rPr>
+          <w:b/>
+          <w:bCs/>
+          <w:sz w:val="28"/>
+          <w:szCs w:val="28"/>
+        </w:rPr>
+        <w:t>app</w:t>
+      </w:r>
+      <w:proofErr w:type="gramEnd"/>
+      <w:r>
+        <w:rPr>
+          <w:b/>
+          <w:bCs/>
+          <w:sz w:val="28"/>
+          <w:szCs w:val="28"/>
+        </w:rPr>
+        <w:t xml:space="preserve"> directamente.</w:t>
+      </w:r>
+    </w:p>
+    <w:p/>
+    <w:p>
+      <w:pPr>
+        <w:rPr>
+          <w:b/>
+          <w:bCs/>
+        </w:rPr>
+      </w:pPr>
     </w:p>
     <w:p>
       <w:pPr>
@@ -486,6 +652,49 @@
           <w:bCs/>
         </w:rPr>
       </w:pPr>
+      <w:r>
+        <w:rPr>
+          <w:b/>
+          <w:bCs/>
+        </w:rPr>
+        <w:t xml:space="preserve">Verificar si iniciaste sesión: </w:t>
+      </w:r>
+      <w:proofErr w:type="spellStart"/>
+      <w:r>
+        <w:rPr>
+          <w:b/>
+          <w:bCs/>
+          <w:highlight w:val="lightGray"/>
+        </w:rPr>
+        <w:t>eas</w:t>
+      </w:r>
+      <w:proofErr w:type="spellEnd"/>
+      <w:r>
+        <w:rPr>
+          <w:b/>
+          <w:bCs/>
+          <w:highlight w:val="lightGray"/>
+        </w:rPr>
+        <w:t xml:space="preserve"> </w:t>
+      </w:r>
+      <w:proofErr w:type="spellStart"/>
+      <w:r>
+        <w:rPr>
+          <w:b/>
+          <w:bCs/>
+          <w:highlight w:val="lightGray"/>
+        </w:rPr>
+        <w:t>whoami</w:t>
+      </w:r>
+      <w:proofErr w:type="spellEnd"/>
+    </w:p>
+    <w:p>
+      <w:pPr>
+        <w:rPr>
+          <w:b/>
+          <w:bCs/>
+        </w:rPr>
+      </w:pPr>
     </w:p>
     <w:p>
       <w:pPr>
@@ -518,6 +727,58 @@
           <w:bCs/>
         </w:rPr>
       </w:pPr>
+      <w:proofErr w:type="spellStart"/>
+      <w:r>
+        <w:rPr>
+          <w:b/>
+          <w:bCs/>
+        </w:rPr>
+        <w:t>Iniciara</w:t>
+      </w:r>
+      <w:proofErr w:type="spellEnd"/>
+      <w:r>
+        <w:rPr>
+          <w:b/>
+          <w:bCs/>
+        </w:rPr>
+        <w:t xml:space="preserve"> un nuevo proyecto =&gt; </w:t>
+      </w:r>
+      <w:proofErr w:type="spellStart"/>
+      <w:r>
+        <w:rPr>
+          <w:b/>
+          <w:bCs/>
+          <w:highlight w:val="lightGray"/>
+        </w:rPr>
+        <w:t>Eas</w:t>
+      </w:r>
+      <w:proofErr w:type="spellEnd"/>
+      <w:r>
+        <w:rPr>
+          <w:b/>
+          <w:bCs/>
+          <w:highlight w:val="lightGray"/>
+        </w:rPr>
+        <w:t xml:space="preserve"> </w:t>
+      </w:r>
+      <w:proofErr w:type="spellStart"/>
+      <w:r>
+        <w:rPr>
+          <w:b/>
+          <w:bCs/>
+          <w:highlight w:val="lightGray"/>
+        </w:rPr>
+        <w:t>init</w:t>
+      </w:r>
+      <w:proofErr w:type="spellEnd"/>
+    </w:p>
+    <w:p>
+      <w:pPr>
+        <w:rPr>
+          <w:b/>
+          <w:bCs/>
+        </w:rPr>
+      </w:pPr>
       <w:r>
         <w:rPr>
           <w:b/>
@@ -1407,6 +1668,7 @@
           <w:b/>
           <w:bCs/>
         </w:rPr>
+        <w:lastRenderedPageBreak/>
         <w:t>Para generar el APK directamente en tu máquina:</w:t>
       </w:r>
     </w:p>
@@ -1456,7 +1718,92 @@
           <w:highlight w:val="lightGray"/>
           <w:lang w:val="en-US"/>
         </w:rPr>
-        <w:t xml:space="preserve"> build -p android --profile preview --local</w:t>
+        <w:t xml:space="preserve"> build -p android --profile preview </w:t>
+      </w:r>
+      <w:r>
+        <w:rPr>
+          <w:b/>
+          <w:bCs/>
+          <w:highlight w:val="lightGray"/>
+          <w:lang w:val="en-US"/>
+        </w:rPr>
+        <w:t>–</w:t>
+      </w:r>
+      <w:r>
+        <w:rPr>
+          <w:b/>
+          <w:bCs/>
+          <w:highlight w:val="lightGray"/>
+          <w:lang w:val="en-US"/>
+        </w:rPr>
+        <w:t>local</w:t>
+      </w:r>
+    </w:p>
+    <w:p>
+      <w:pPr>
+        <w:rPr>
+          <w:b/>
+          <w:bCs/>
+        </w:rPr>
+      </w:pPr>
+      <w:r>
+        <w:rPr>
+          <w:b/>
+          <w:bCs/>
+        </w:rPr>
+        <w:t xml:space="preserve">generar la </w:t>
+      </w:r>
+      <w:proofErr w:type="spellStart"/>
+      <w:r>
+        <w:rPr>
+          <w:b/>
+          <w:bCs/>
+        </w:rPr>
+        <w:t>apk</w:t>
+      </w:r>
+      <w:proofErr w:type="spellEnd"/>
+      <w:r>
+        <w:rPr>
+          <w:b/>
+          <w:bCs/>
+        </w:rPr>
+        <w:t xml:space="preserve"> desde el </w:t>
+      </w:r>
+      <w:r>
+        <w:rPr>
+          <w:b/>
+          <w:bCs/>
+        </w:rPr>
+        <w:t>perfil de desarrollo =&gt;</w:t>
+      </w:r>
+    </w:p>
+    <w:p>
+      <w:pPr>
+        <w:rPr>
+          <w:b/>
+          <w:bCs/>
+          <w:lang w:val="en-US"/>
+        </w:rPr>
+      </w:pPr>
+      <w:proofErr w:type="spellStart"/>
+      <w:r>
+        <w:rPr>
+          <w:b/>
+          <w:bCs/>
+          <w:highlight w:val="lightGray"/>
+          <w:lang w:val="en-US"/>
+        </w:rPr>
+        <w:t>eas</w:t>
+      </w:r>
+      <w:proofErr w:type="spellEnd"/>
+      <w:r>
+        <w:rPr>
+          <w:b/>
+          <w:bCs/>
+          <w:highlight w:val="lightGray"/>
+          <w:lang w:val="en-US"/>
+        </w:rPr>
+        <w:t xml:space="preserve"> build --profile development --platform android</w:t>
       </w:r>
     </w:p>
     <w:p>
@@ -2088,6 +2435,7 @@
           <w:b/>
           <w:bCs/>
         </w:rPr>
+        <w:lastRenderedPageBreak/>
         <w:t>Esto sube tu proyecto a los servidores de Expo y genera un .</w:t>
       </w:r>
       <w:proofErr w:type="spellStart"/>
@@ -2794,7 +3142,6 @@
   <w:style w:type="character" w:default="1" w:styleId="Fuentedeprrafopredeter">
     <w:name w:val="Default Paragraph Font"/>
     <w:uiPriority w:val="1"/>
-    <w:semiHidden/>
     <w:unhideWhenUsed/>
   </w:style>
   <w:style w:type="table" w:default="1" w:styleId="Tablanormal">

</xml_diff>